<commit_message>
论文重复部分修改，完善任务书 Signed-off-by: zhangzhexian <zhangzhexian@utry.cn>
</commit_message>
<xml_diff>
--- a/毕业设计文档/湖州师范学院毕业设计（论文）任务书.docx
+++ b/毕业设计文档/湖州师范学院毕业设计（论文）任务书.docx
@@ -107,7 +107,7 @@
               <w:wordWrap w:val="0"/>
               <w:spacing w:line="328" w:lineRule="atLeast"/>
               <w:rPr>
-                <w:rFonts w:ascii="仿宋_GB2312" w:eastAsia="仿宋_GB2312" w:hAnsi="宋体" w:cs="宋体" w:hint="eastAsia"/>
+                <w:rFonts w:ascii="仿宋_GB2312" w:eastAsia="仿宋_GB2312" w:hAnsi="宋体" w:cs="宋体"/>
                 <w:b/>
                 <w:bCs/>
                 <w:color w:val="000000"/>
@@ -402,25 +402,17 @@
             <w:pPr>
               <w:ind w:firstLineChars="200" w:firstLine="420"/>
               <w:rPr>
+                <w:rFonts w:ascii="宋体" w:hAnsi="宋体"/>
+                <w:szCs w:val="21"/>
+              </w:rPr>
+            </w:pPr>
+            <w:r>
+              <w:rPr>
                 <w:rFonts w:ascii="宋体" w:hAnsi="宋体" w:hint="eastAsia"/>
-                <w:szCs w:val="21"/>
-              </w:rPr>
-            </w:pPr>
-            <w:r>
-              <w:rPr>
-                <w:rFonts w:ascii="宋体" w:hAnsi="宋体" w:hint="eastAsia"/>
-                <w:sz w:val="21"/>
-                <w:szCs w:val="21"/>
-              </w:rPr>
-              <w:t>云总机正是在这样的背景下引入运营的</w:t>
-            </w:r>
-            <w:r>
-              <w:rPr>
-                <w:rFonts w:ascii="宋体" w:hAnsi="宋体" w:hint="eastAsia"/>
-                <w:sz w:val="21"/>
-                <w:szCs w:val="21"/>
-              </w:rPr>
-              <w:t>，是基于云计算而搭建的总机系统，客户无需购买任何软、硬件系统，只需具备人员、场地等基本条件，就可以快速拥有属于自己的总机系统。具有建设周期短、投入少、安全高、部署灵活、系统容量伸缩性强、运营维护成本低等众多特点。</w:t>
+                <w:sz w:val="21"/>
+                <w:szCs w:val="21"/>
+              </w:rPr>
+              <w:t>云总机正是在这样的背景下引入运营的，是基于云计算而搭建的总机系统，客户无需购买任何软、硬件系统，只需具备人员、场地等基本条件，就可以快速拥有属于自己的总机系统。具有建设周期短、投入少、安全高、部署灵活、系统容量伸缩性强、运营维护成本低等众多特点。</w:t>
             </w:r>
             <w:r>
               <w:rPr>
@@ -536,7 +528,7 @@
               <w:wordWrap w:val="0"/>
               <w:spacing w:line="328" w:lineRule="atLeast"/>
               <w:rPr>
-                <w:rFonts w:ascii="仿宋_GB2312" w:eastAsia="仿宋_GB2312" w:hint="eastAsia"/>
+                <w:rFonts w:ascii="仿宋_GB2312" w:eastAsia="仿宋_GB2312"/>
                 <w:b/>
                 <w:color w:val="000000"/>
                 <w:spacing w:val="6"/>
@@ -601,7 +593,7 @@
               <w:wordWrap w:val="0"/>
               <w:ind w:firstLineChars="200" w:firstLine="420"/>
               <w:rPr>
-                <w:rFonts w:ascii="宋体" w:hAnsi="宋体" w:hint="eastAsia"/>
+                <w:rFonts w:ascii="宋体" w:hAnsi="宋体"/>
                 <w:sz w:val="21"/>
                 <w:szCs w:val="21"/>
               </w:rPr>
@@ -666,17 +658,7 @@
                 <w:sz w:val="21"/>
                 <w:szCs w:val="21"/>
               </w:rPr>
-              <w:t>发展趋势</w:t>
-            </w:r>
-            <w:r>
-              <w:rPr>
-                <w:rStyle w:val="Char"/>
-                <w:rFonts w:hint="eastAsia"/>
-                <w:b/>
-                <w:sz w:val="21"/>
-                <w:szCs w:val="21"/>
-              </w:rPr>
-              <w:t>：</w:t>
+              <w:t>发展趋势：</w:t>
             </w:r>
           </w:p>
           <w:p>
@@ -685,7 +667,7 @@
               <w:wordWrap w:val="0"/>
               <w:ind w:firstLineChars="200" w:firstLine="420"/>
               <w:rPr>
-                <w:rFonts w:ascii="宋体" w:hAnsi="宋体" w:hint="eastAsia"/>
+                <w:rFonts w:ascii="宋体" w:hAnsi="宋体"/>
                 <w:sz w:val="21"/>
                 <w:szCs w:val="21"/>
               </w:rPr>
@@ -927,7 +909,6 @@
             <w:pPr>
               <w:rPr>
                 <w:rStyle w:val="Char"/>
-                <w:rFonts w:hint="eastAsia"/>
                 <w:b/>
                 <w:sz w:val="21"/>
                 <w:szCs w:val="21"/>
@@ -954,7 +935,7 @@
               <w:wordWrap w:val="0"/>
               <w:ind w:left="567" w:firstLineChars="0" w:hanging="567"/>
               <w:rPr>
-                <w:rFonts w:ascii="宋体" w:hAnsi="宋体" w:hint="eastAsia"/>
+                <w:rFonts w:ascii="宋体" w:hAnsi="宋体"/>
                 <w:sz w:val="21"/>
                 <w:szCs w:val="21"/>
               </w:rPr>
@@ -978,7 +959,7 @@
               <w:wordWrap w:val="0"/>
               <w:ind w:left="567" w:firstLineChars="0" w:hanging="567"/>
               <w:rPr>
-                <w:rFonts w:ascii="宋体" w:hAnsi="宋体" w:hint="eastAsia"/>
+                <w:rFonts w:ascii="宋体" w:hAnsi="宋体"/>
                 <w:sz w:val="21"/>
                 <w:szCs w:val="21"/>
               </w:rPr>
@@ -1002,7 +983,7 @@
               <w:wordWrap w:val="0"/>
               <w:ind w:left="567" w:firstLineChars="0" w:hanging="567"/>
               <w:rPr>
-                <w:rFonts w:ascii="宋体" w:hAnsi="宋体" w:hint="eastAsia"/>
+                <w:rFonts w:ascii="宋体" w:hAnsi="宋体"/>
                 <w:sz w:val="21"/>
                 <w:szCs w:val="21"/>
               </w:rPr>
@@ -1044,7 +1025,7 @@
             <w:pPr>
               <w:wordWrap w:val="0"/>
               <w:rPr>
-                <w:rFonts w:ascii="宋体" w:hAnsi="宋体" w:hint="eastAsia"/>
+                <w:rFonts w:ascii="宋体" w:hAnsi="宋体"/>
                 <w:sz w:val="21"/>
                 <w:szCs w:val="21"/>
               </w:rPr>
@@ -1105,29 +1086,193 @@
             <w:pPr>
               <w:wordWrap w:val="0"/>
               <w:spacing w:line="328" w:lineRule="atLeast"/>
-              <w:rPr>
-                <w:rFonts w:ascii="仿宋_GB2312" w:eastAsia="仿宋_GB2312" w:hAnsi="宋体" w:cs="宋体"/>
-                <w:b/>
-                <w:bCs/>
-                <w:color w:val="000000"/>
-                <w:kern w:val="0"/>
-                <w:szCs w:val="21"/>
-              </w:rPr>
-            </w:pPr>
-          </w:p>
-          <w:p>
-            <w:pPr>
+              <w:ind w:firstLineChars="200" w:firstLine="420"/>
+              <w:rPr>
+                <w:rStyle w:val="Char"/>
+                <w:rFonts w:hint="eastAsia"/>
+                <w:sz w:val="21"/>
+                <w:szCs w:val="21"/>
+              </w:rPr>
+            </w:pPr>
+            <w:r>
+              <w:rPr>
+                <w:rStyle w:val="Char"/>
+                <w:rFonts w:hint="eastAsia"/>
+                <w:sz w:val="21"/>
+                <w:szCs w:val="21"/>
+              </w:rPr>
+              <w:t>系统</w:t>
+            </w:r>
+            <w:r>
+              <w:rPr>
+                <w:rStyle w:val="Char"/>
+                <w:sz w:val="21"/>
+                <w:szCs w:val="21"/>
+              </w:rPr>
+              <w:t>主要功能：</w:t>
+            </w:r>
+          </w:p>
+          <w:p>
+            <w:pPr>
+              <w:pStyle w:val="a8"/>
+              <w:numPr>
+                <w:ilvl w:val="0"/>
+                <w:numId w:val="4"/>
+              </w:numPr>
               <w:wordWrap w:val="0"/>
               <w:spacing w:line="328" w:lineRule="atLeast"/>
-              <w:rPr>
-                <w:rFonts w:ascii="仿宋_GB2312" w:eastAsia="仿宋_GB2312" w:hAnsi="宋体" w:cs="宋体"/>
-                <w:b/>
-                <w:bCs/>
-                <w:color w:val="000000"/>
-                <w:kern w:val="0"/>
-                <w:szCs w:val="21"/>
-              </w:rPr>
-            </w:pPr>
+              <w:ind w:firstLineChars="0"/>
+              <w:rPr>
+                <w:rFonts w:ascii="宋体" w:hAnsi="宋体" w:hint="eastAsia"/>
+                <w:sz w:val="21"/>
+                <w:szCs w:val="21"/>
+              </w:rPr>
+            </w:pPr>
+            <w:r>
+              <w:rPr>
+                <w:rFonts w:ascii="宋体" w:hAnsi="宋体" w:hint="eastAsia"/>
+                <w:sz w:val="21"/>
+                <w:szCs w:val="21"/>
+              </w:rPr>
+              <w:t>超级管理员</w:t>
+            </w:r>
+            <w:r>
+              <w:rPr>
+                <w:rFonts w:ascii="宋体" w:hAnsi="宋体" w:hint="eastAsia"/>
+                <w:sz w:val="21"/>
+                <w:szCs w:val="21"/>
+              </w:rPr>
+              <w:t>:</w:t>
+            </w:r>
+            <w:r>
+              <w:rPr>
+                <w:rFonts w:hint="eastAsia"/>
+              </w:rPr>
+              <w:t xml:space="preserve"> </w:t>
+            </w:r>
+            <w:r>
+              <w:rPr>
+                <w:rFonts w:ascii="宋体" w:hAnsi="宋体" w:hint="eastAsia"/>
+                <w:sz w:val="21"/>
+                <w:szCs w:val="21"/>
+              </w:rPr>
+              <w:t>负责所有租户、分机和分机组的管理，以及话单、IVR、黑名单等各类参数的设置</w:t>
+            </w:r>
+            <w:r>
+              <w:rPr>
+                <w:rFonts w:ascii="宋体" w:hAnsi="宋体" w:hint="eastAsia"/>
+                <w:sz w:val="21"/>
+                <w:szCs w:val="21"/>
+              </w:rPr>
+              <w:t>。</w:t>
+            </w:r>
+            <w:r>
+              <w:rPr>
+                <w:rFonts w:ascii="宋体" w:hAnsi="宋体" w:hint="eastAsia"/>
+                <w:sz w:val="21"/>
+                <w:szCs w:val="21"/>
+              </w:rPr>
+              <w:t>通过租户管理模块进行租户开户，租户设置等</w:t>
+            </w:r>
+            <w:r>
+              <w:rPr>
+                <w:rFonts w:ascii="宋体" w:hAnsi="宋体" w:hint="eastAsia"/>
+                <w:sz w:val="21"/>
+                <w:szCs w:val="21"/>
+              </w:rPr>
+              <w:t>。</w:t>
+            </w:r>
+          </w:p>
+          <w:p>
+            <w:pPr>
+              <w:pStyle w:val="a8"/>
+              <w:numPr>
+                <w:ilvl w:val="0"/>
+                <w:numId w:val="4"/>
+              </w:numPr>
+              <w:wordWrap w:val="0"/>
+              <w:spacing w:line="328" w:lineRule="atLeast"/>
+              <w:ind w:firstLineChars="0"/>
+              <w:rPr>
+                <w:rFonts w:ascii="宋体" w:hAnsi="宋体"/>
+                <w:sz w:val="21"/>
+                <w:szCs w:val="21"/>
+              </w:rPr>
+            </w:pPr>
+            <w:r>
+              <w:rPr>
+                <w:rFonts w:ascii="宋体" w:hAnsi="宋体"/>
+                <w:sz w:val="21"/>
+                <w:szCs w:val="21"/>
+              </w:rPr>
+              <w:t>运营管理员</w:t>
+            </w:r>
+            <w:r>
+              <w:rPr>
+                <w:rFonts w:ascii="宋体" w:hAnsi="宋体" w:hint="eastAsia"/>
+                <w:sz w:val="21"/>
+                <w:szCs w:val="21"/>
+              </w:rPr>
+              <w:t>:</w:t>
+            </w:r>
+          </w:p>
+          <w:p>
+            <w:pPr>
+              <w:wordWrap w:val="0"/>
+              <w:spacing w:line="328" w:lineRule="atLeast"/>
+              <w:ind w:firstLineChars="300" w:firstLine="630"/>
+              <w:rPr>
+                <w:rFonts w:ascii="宋体" w:hAnsi="宋体"/>
+                <w:sz w:val="21"/>
+                <w:szCs w:val="21"/>
+              </w:rPr>
+            </w:pPr>
+            <w:r>
+              <w:rPr>
+                <w:rFonts w:ascii="宋体" w:hAnsi="宋体"/>
+                <w:sz w:val="21"/>
+                <w:szCs w:val="21"/>
+              </w:rPr>
+              <w:t>租户管理员</w:t>
+            </w:r>
+            <w:r>
+              <w:rPr>
+                <w:rFonts w:ascii="宋体" w:hAnsi="宋体" w:hint="eastAsia"/>
+                <w:sz w:val="21"/>
+                <w:szCs w:val="21"/>
+              </w:rPr>
+              <w:t>:</w:t>
+            </w:r>
+          </w:p>
+          <w:p>
+            <w:pPr>
+              <w:wordWrap w:val="0"/>
+              <w:spacing w:line="328" w:lineRule="atLeast"/>
+              <w:ind w:firstLineChars="300" w:firstLine="630"/>
+              <w:rPr>
+                <w:rFonts w:ascii="宋体" w:hAnsi="宋体"/>
+                <w:sz w:val="21"/>
+                <w:szCs w:val="21"/>
+              </w:rPr>
+            </w:pPr>
+            <w:r>
+              <w:rPr>
+                <w:rFonts w:ascii="宋体" w:hAnsi="宋体"/>
+                <w:sz w:val="21"/>
+                <w:szCs w:val="21"/>
+              </w:rPr>
+              <w:t>普通分机用户</w:t>
+            </w:r>
+            <w:r>
+              <w:rPr>
+                <w:rFonts w:ascii="宋体" w:hAnsi="宋体" w:hint="eastAsia"/>
+                <w:sz w:val="21"/>
+                <w:szCs w:val="21"/>
+              </w:rPr>
+              <w:t>:</w:t>
+            </w:r>
+            <w:bookmarkStart w:id="0" w:name="_GoBack"/>
+            <w:bookmarkEnd w:id="0"/>
           </w:p>
           <w:p>
             <w:pPr>
@@ -1374,17 +1519,7 @@
                 <w:sz w:val="18"/>
                 <w:szCs w:val="18"/>
               </w:rPr>
-              <w:t>朱二华.基于Vue</w:t>
-            </w:r>
-            <w:bookmarkStart w:id="0" w:name="_GoBack"/>
-            <w:bookmarkEnd w:id="0"/>
-            <w:r>
-              <w:rPr>
-                <w:rFonts w:ascii="楷体" w:eastAsia="楷体" w:hAnsi="楷体" w:hint="eastAsia"/>
-                <w:sz w:val="18"/>
-                <w:szCs w:val="18"/>
-              </w:rPr>
-              <w:t>.js的Web前端应用研究[J].科技与创新,2017(20):119-121.</w:t>
+              <w:t>朱二华.基于Vue.js的Web前端应用研究[J].科技与创新,2017(20):119-121.</w:t>
             </w:r>
           </w:p>
           <w:p>
@@ -1462,7 +1597,7 @@
               <w:wordWrap w:val="0"/>
               <w:spacing w:line="328" w:lineRule="atLeast"/>
               <w:rPr>
-                <w:rFonts w:ascii="仿宋_GB2312" w:eastAsia="仿宋_GB2312" w:hAnsi="宋体" w:cs="宋体" w:hint="eastAsia"/>
+                <w:rFonts w:ascii="仿宋_GB2312" w:eastAsia="仿宋_GB2312" w:hAnsi="宋体" w:cs="宋体"/>
                 <w:b/>
                 <w:bCs/>
                 <w:color w:val="000000"/>
@@ -2378,16 +2513,16 @@
     </w:lvl>
   </w:abstractNum>
   <w:abstractNum w:abstractNumId="1" w15:restartNumberingAfterBreak="0">
-    <w:nsid w:val="19D12464"/>
+    <w:nsid w:val="18203984"/>
     <w:multiLevelType w:val="hybridMultilevel"/>
-    <w:tmpl w:val="F2542FDA"/>
+    <w:tmpl w:val="F1A621A0"/>
     <w:lvl w:ilvl="0" w:tplc="51EA04D2">
       <w:start w:val="1"/>
       <w:numFmt w:val="decimal"/>
       <w:lvlText w:val="（%1）"/>
       <w:lvlJc w:val="left"/>
       <w:pPr>
-        <w:ind w:left="840" w:hanging="840"/>
+        <w:ind w:left="1050" w:hanging="420"/>
       </w:pPr>
       <w:rPr>
         <w:rFonts w:hint="default"/>
@@ -2399,7 +2534,7 @@
       <w:lvlText w:val="%2)"/>
       <w:lvlJc w:val="left"/>
       <w:pPr>
-        <w:ind w:left="840" w:hanging="420"/>
+        <w:ind w:left="1470" w:hanging="420"/>
       </w:pPr>
     </w:lvl>
     <w:lvl w:ilvl="2" w:tplc="0409001B" w:tentative="1">
@@ -2408,7 +2543,7 @@
       <w:lvlText w:val="%3."/>
       <w:lvlJc w:val="right"/>
       <w:pPr>
-        <w:ind w:left="1260" w:hanging="420"/>
+        <w:ind w:left="1890" w:hanging="420"/>
       </w:pPr>
     </w:lvl>
     <w:lvl w:ilvl="3" w:tplc="0409000F" w:tentative="1">
@@ -2417,7 +2552,7 @@
       <w:lvlText w:val="%4."/>
       <w:lvlJc w:val="left"/>
       <w:pPr>
-        <w:ind w:left="1680" w:hanging="420"/>
+        <w:ind w:left="2310" w:hanging="420"/>
       </w:pPr>
     </w:lvl>
     <w:lvl w:ilvl="4" w:tplc="04090019" w:tentative="1">
@@ -2426,7 +2561,7 @@
       <w:lvlText w:val="%5)"/>
       <w:lvlJc w:val="left"/>
       <w:pPr>
-        <w:ind w:left="2100" w:hanging="420"/>
+        <w:ind w:left="2730" w:hanging="420"/>
       </w:pPr>
     </w:lvl>
     <w:lvl w:ilvl="5" w:tplc="0409001B" w:tentative="1">
@@ -2435,7 +2570,7 @@
       <w:lvlText w:val="%6."/>
       <w:lvlJc w:val="right"/>
       <w:pPr>
-        <w:ind w:left="2520" w:hanging="420"/>
+        <w:ind w:left="3150" w:hanging="420"/>
       </w:pPr>
     </w:lvl>
     <w:lvl w:ilvl="6" w:tplc="0409000F" w:tentative="1">
@@ -2444,7 +2579,7 @@
       <w:lvlText w:val="%7."/>
       <w:lvlJc w:val="left"/>
       <w:pPr>
-        <w:ind w:left="2940" w:hanging="420"/>
+        <w:ind w:left="3570" w:hanging="420"/>
       </w:pPr>
     </w:lvl>
     <w:lvl w:ilvl="7" w:tplc="04090019" w:tentative="1">
@@ -2453,7 +2588,7 @@
       <w:lvlText w:val="%8)"/>
       <w:lvlJc w:val="left"/>
       <w:pPr>
-        <w:ind w:left="3360" w:hanging="420"/>
+        <w:ind w:left="3990" w:hanging="420"/>
       </w:pPr>
     </w:lvl>
     <w:lvl w:ilvl="8" w:tplc="0409001B" w:tentative="1">
@@ -2462,11 +2597,100 @@
       <w:lvlText w:val="%9."/>
       <w:lvlJc w:val="right"/>
       <w:pPr>
-        <w:ind w:left="3780" w:hanging="420"/>
+        <w:ind w:left="4410" w:hanging="420"/>
       </w:pPr>
     </w:lvl>
   </w:abstractNum>
   <w:abstractNum w:abstractNumId="2" w15:restartNumberingAfterBreak="0">
+    <w:nsid w:val="19D12464"/>
+    <w:multiLevelType w:val="hybridMultilevel"/>
+    <w:tmpl w:val="F2542FDA"/>
+    <w:lvl w:ilvl="0" w:tplc="51EA04D2">
+      <w:start w:val="1"/>
+      <w:numFmt w:val="decimal"/>
+      <w:lvlText w:val="（%1）"/>
+      <w:lvlJc w:val="left"/>
+      <w:pPr>
+        <w:ind w:left="840" w:hanging="840"/>
+      </w:pPr>
+      <w:rPr>
+        <w:rFonts w:hint="default"/>
+      </w:rPr>
+    </w:lvl>
+    <w:lvl w:ilvl="1" w:tplc="04090019" w:tentative="1">
+      <w:start w:val="1"/>
+      <w:numFmt w:val="lowerLetter"/>
+      <w:lvlText w:val="%2)"/>
+      <w:lvlJc w:val="left"/>
+      <w:pPr>
+        <w:ind w:left="840" w:hanging="420"/>
+      </w:pPr>
+    </w:lvl>
+    <w:lvl w:ilvl="2" w:tplc="0409001B" w:tentative="1">
+      <w:start w:val="1"/>
+      <w:numFmt w:val="lowerRoman"/>
+      <w:lvlText w:val="%3."/>
+      <w:lvlJc w:val="right"/>
+      <w:pPr>
+        <w:ind w:left="1260" w:hanging="420"/>
+      </w:pPr>
+    </w:lvl>
+    <w:lvl w:ilvl="3" w:tplc="0409000F" w:tentative="1">
+      <w:start w:val="1"/>
+      <w:numFmt w:val="decimal"/>
+      <w:lvlText w:val="%4."/>
+      <w:lvlJc w:val="left"/>
+      <w:pPr>
+        <w:ind w:left="1680" w:hanging="420"/>
+      </w:pPr>
+    </w:lvl>
+    <w:lvl w:ilvl="4" w:tplc="04090019" w:tentative="1">
+      <w:start w:val="1"/>
+      <w:numFmt w:val="lowerLetter"/>
+      <w:lvlText w:val="%5)"/>
+      <w:lvlJc w:val="left"/>
+      <w:pPr>
+        <w:ind w:left="2100" w:hanging="420"/>
+      </w:pPr>
+    </w:lvl>
+    <w:lvl w:ilvl="5" w:tplc="0409001B" w:tentative="1">
+      <w:start w:val="1"/>
+      <w:numFmt w:val="lowerRoman"/>
+      <w:lvlText w:val="%6."/>
+      <w:lvlJc w:val="right"/>
+      <w:pPr>
+        <w:ind w:left="2520" w:hanging="420"/>
+      </w:pPr>
+    </w:lvl>
+    <w:lvl w:ilvl="6" w:tplc="0409000F" w:tentative="1">
+      <w:start w:val="1"/>
+      <w:numFmt w:val="decimal"/>
+      <w:lvlText w:val="%7."/>
+      <w:lvlJc w:val="left"/>
+      <w:pPr>
+        <w:ind w:left="2940" w:hanging="420"/>
+      </w:pPr>
+    </w:lvl>
+    <w:lvl w:ilvl="7" w:tplc="04090019" w:tentative="1">
+      <w:start w:val="1"/>
+      <w:numFmt w:val="lowerLetter"/>
+      <w:lvlText w:val="%8)"/>
+      <w:lvlJc w:val="left"/>
+      <w:pPr>
+        <w:ind w:left="3360" w:hanging="420"/>
+      </w:pPr>
+    </w:lvl>
+    <w:lvl w:ilvl="8" w:tplc="0409001B" w:tentative="1">
+      <w:start w:val="1"/>
+      <w:numFmt w:val="lowerRoman"/>
+      <w:lvlText w:val="%9."/>
+      <w:lvlJc w:val="right"/>
+      <w:pPr>
+        <w:ind w:left="3780" w:hanging="420"/>
+      </w:pPr>
+    </w:lvl>
+  </w:abstractNum>
+  <w:abstractNum w:abstractNumId="3" w15:restartNumberingAfterBreak="0">
     <w:nsid w:val="56CD5053"/>
     <w:multiLevelType w:val="hybridMultilevel"/>
     <w:tmpl w:val="824866B2"/>
@@ -2553,13 +2777,16 @@
     </w:lvl>
   </w:abstractNum>
   <w:num w:numId="1">
-    <w:abstractNumId w:val="2"/>
+    <w:abstractNumId w:val="3"/>
   </w:num>
   <w:num w:numId="2">
-    <w:abstractNumId w:val="1"/>
+    <w:abstractNumId w:val="2"/>
   </w:num>
   <w:num w:numId="3">
     <w:abstractNumId w:val="0"/>
+  </w:num>
+  <w:num w:numId="4">
+    <w:abstractNumId w:val="1"/>
   </w:num>
 </w:numbering>
 </file>
@@ -3101,6 +3328,11 @@
       <w:ind w:firstLineChars="200" w:firstLine="420"/>
     </w:pPr>
   </w:style>
+  <w:style w:type="character" w:customStyle="1" w:styleId="apple-converted-space">
+    <w:name w:val="apple-converted-space"/>
+    <w:basedOn w:val="a0"/>
+    <w:rsid w:val="005B4144"/>
+  </w:style>
 </w:styles>
 </file>
 

</xml_diff>

<commit_message>
完成任务书 Signed-off-by: zhangzhexian <zhangzhexian@utry.cn>
</commit_message>
<xml_diff>
--- a/毕业设计文档/湖州师范学院毕业设计（论文）任务书.docx
+++ b/毕业设计文档/湖州师范学院毕业设计（论文）任务书.docx
@@ -44,7 +44,6 @@
           <w:insideH w:val="single" w:sz="4" w:space="0" w:color="auto"/>
           <w:insideV w:val="single" w:sz="4" w:space="0" w:color="auto"/>
         </w:tblBorders>
-        <w:tblLayout w:type="fixed"/>
         <w:tblLook w:val="0000" w:firstRow="0" w:lastRow="0" w:firstColumn="0" w:lastColumn="0" w:noHBand="0" w:noVBand="0"/>
       </w:tblPr>
       <w:tblGrid>
@@ -624,7 +623,15 @@
                 <w:sz w:val="21"/>
                 <w:szCs w:val="21"/>
               </w:rPr>
-              <w:t>当前市场背景下，云总机出现了。它可以为政企提供统一的语音门户和通信，可随时随地提供内部通信和外部通信服务，具有跨渠道通信能力，是以租赁的方式为租户提供解决方案的。</w:t>
+              <w:t>当前市场背景下，云总机应运而生</w:t>
+            </w:r>
+            <w:r>
+              <w:rPr>
+                <w:rFonts w:ascii="宋体" w:hAnsi="宋体" w:hint="eastAsia"/>
+                <w:sz w:val="21"/>
+                <w:szCs w:val="21"/>
+              </w:rPr>
+              <w:t>。它可以为政企提供统一的语音门户和通信，可随时随地提供内部通信和外部通信服务，具有跨渠道通信能力，是以租赁的方式为租户提供解决方案的。</w:t>
             </w:r>
           </w:p>
           <w:p>
@@ -830,7 +837,17 @@
                 <w:sz w:val="21"/>
                 <w:szCs w:val="21"/>
               </w:rPr>
-              <w:t>的发展市场。</w:t>
+              <w:t>的发展市场</w:t>
+            </w:r>
+            <w:bookmarkStart w:id="0" w:name="_GoBack"/>
+            <w:bookmarkEnd w:id="0"/>
+            <w:r>
+              <w:rPr>
+                <w:rFonts w:ascii="宋体" w:hAnsi="宋体"/>
+                <w:sz w:val="21"/>
+                <w:szCs w:val="21"/>
+              </w:rPr>
+              <w:t>。</w:t>
             </w:r>
           </w:p>
           <w:p>
@@ -1089,7 +1106,6 @@
               <w:ind w:firstLineChars="200" w:firstLine="420"/>
               <w:rPr>
                 <w:rStyle w:val="Char"/>
-                <w:rFonts w:hint="eastAsia"/>
                 <w:sz w:val="21"/>
                 <w:szCs w:val="21"/>
               </w:rPr>
@@ -1123,64 +1139,34 @@
               <w:spacing w:line="328" w:lineRule="atLeast"/>
               <w:ind w:firstLineChars="0"/>
               <w:rPr>
+                <w:rFonts w:ascii="宋体" w:hAnsi="宋体"/>
+                <w:sz w:val="21"/>
+                <w:szCs w:val="21"/>
+              </w:rPr>
+            </w:pPr>
+            <w:r>
+              <w:rPr>
                 <w:rFonts w:ascii="宋体" w:hAnsi="宋体" w:hint="eastAsia"/>
                 <w:sz w:val="21"/>
                 <w:szCs w:val="21"/>
               </w:rPr>
-            </w:pPr>
+              <w:t>超级管理员:</w:t>
+            </w:r>
             <w:r>
               <w:rPr>
                 <w:rFonts w:ascii="宋体" w:hAnsi="宋体" w:hint="eastAsia"/>
                 <w:sz w:val="21"/>
                 <w:szCs w:val="21"/>
               </w:rPr>
-              <w:t>超级管理员</w:t>
-            </w:r>
-            <w:r>
-              <w:rPr>
-                <w:rFonts w:ascii="宋体" w:hAnsi="宋体" w:hint="eastAsia"/>
-                <w:sz w:val="21"/>
-                <w:szCs w:val="21"/>
-              </w:rPr>
-              <w:t>:</w:t>
-            </w:r>
-            <w:r>
-              <w:rPr>
-                <w:rFonts w:hint="eastAsia"/>
-              </w:rPr>
-              <w:t xml:space="preserve"> </w:t>
-            </w:r>
-            <w:r>
-              <w:rPr>
-                <w:rFonts w:ascii="宋体" w:hAnsi="宋体" w:hint="eastAsia"/>
-                <w:sz w:val="21"/>
-                <w:szCs w:val="21"/>
-              </w:rPr>
-              <w:t>负责所有租户、分机和分机组的管理，以及话单、IVR、黑名单等各类参数的设置</w:t>
-            </w:r>
-            <w:r>
-              <w:rPr>
-                <w:rFonts w:ascii="宋体" w:hAnsi="宋体" w:hint="eastAsia"/>
-                <w:sz w:val="21"/>
-                <w:szCs w:val="21"/>
-              </w:rPr>
-              <w:t>。</w:t>
-            </w:r>
-            <w:r>
-              <w:rPr>
-                <w:rFonts w:ascii="宋体" w:hAnsi="宋体" w:hint="eastAsia"/>
-                <w:sz w:val="21"/>
-                <w:szCs w:val="21"/>
-              </w:rPr>
-              <w:t>通过租户管理模块进行租户开户，租户设置等</w:t>
-            </w:r>
-            <w:r>
-              <w:rPr>
-                <w:rFonts w:ascii="宋体" w:hAnsi="宋体" w:hint="eastAsia"/>
-                <w:sz w:val="21"/>
-                <w:szCs w:val="21"/>
-              </w:rPr>
-              <w:t>。</w:t>
+              <w:t>分机</w:t>
+            </w:r>
+            <w:r>
+              <w:rPr>
+                <w:rFonts w:ascii="宋体" w:hAnsi="宋体"/>
+                <w:sz w:val="21"/>
+                <w:szCs w:val="21"/>
+              </w:rPr>
+              <w:t>管理，租户管理，话务管理，通话记录管理。</w:t>
             </w:r>
           </w:p>
           <w:p>
@@ -1215,12 +1201,41 @@
               </w:rPr>
               <w:t>:</w:t>
             </w:r>
-          </w:p>
-          <w:p>
-            <w:pPr>
+            <w:r>
+              <w:rPr>
+                <w:rFonts w:ascii="宋体" w:hAnsi="宋体" w:hint="eastAsia"/>
+                <w:sz w:val="21"/>
+                <w:szCs w:val="21"/>
+              </w:rPr>
+              <w:t>租户</w:t>
+            </w:r>
+            <w:r>
+              <w:rPr>
+                <w:rFonts w:ascii="宋体" w:hAnsi="宋体"/>
+                <w:sz w:val="21"/>
+                <w:szCs w:val="21"/>
+              </w:rPr>
+              <w:t>设置，运营报表</w:t>
+            </w:r>
+            <w:r>
+              <w:rPr>
+                <w:rFonts w:ascii="宋体" w:hAnsi="宋体" w:hint="eastAsia"/>
+                <w:sz w:val="21"/>
+                <w:szCs w:val="21"/>
+              </w:rPr>
+              <w:t>。</w:t>
+            </w:r>
+          </w:p>
+          <w:p>
+            <w:pPr>
+              <w:pStyle w:val="a8"/>
+              <w:numPr>
+                <w:ilvl w:val="0"/>
+                <w:numId w:val="4"/>
+              </w:numPr>
               <w:wordWrap w:val="0"/>
               <w:spacing w:line="328" w:lineRule="atLeast"/>
-              <w:ind w:firstLineChars="300" w:firstLine="630"/>
+              <w:ind w:firstLineChars="0"/>
               <w:rPr>
                 <w:rFonts w:ascii="宋体" w:hAnsi="宋体"/>
                 <w:sz w:val="21"/>
@@ -1243,12 +1258,65 @@
               </w:rPr>
               <w:t>:</w:t>
             </w:r>
-          </w:p>
-          <w:p>
-            <w:pPr>
+            <w:r>
+              <w:rPr>
+                <w:rFonts w:ascii="宋体" w:hAnsi="宋体" w:hint="eastAsia"/>
+                <w:sz w:val="21"/>
+                <w:szCs w:val="21"/>
+              </w:rPr>
+              <w:t>查看企业</w:t>
+            </w:r>
+            <w:r>
+              <w:rPr>
+                <w:rFonts w:ascii="宋体" w:hAnsi="宋体"/>
+                <w:sz w:val="21"/>
+                <w:szCs w:val="21"/>
+              </w:rPr>
+              <w:t>账户</w:t>
+            </w:r>
+            <w:r>
+              <w:rPr>
+                <w:rFonts w:ascii="宋体" w:hAnsi="宋体" w:hint="eastAsia"/>
+                <w:sz w:val="21"/>
+                <w:szCs w:val="21"/>
+              </w:rPr>
+              <w:t>，分机</w:t>
+            </w:r>
+            <w:r>
+              <w:rPr>
+                <w:rFonts w:ascii="宋体" w:hAnsi="宋体"/>
+                <w:sz w:val="21"/>
+                <w:szCs w:val="21"/>
+              </w:rPr>
+              <w:t>管理，通话记录管理，设置</w:t>
+            </w:r>
+            <w:r>
+              <w:rPr>
+                <w:rFonts w:ascii="宋体" w:hAnsi="宋体" w:hint="eastAsia"/>
+                <w:sz w:val="21"/>
+                <w:szCs w:val="21"/>
+              </w:rPr>
+              <w:t>系统</w:t>
+            </w:r>
+            <w:r>
+              <w:rPr>
+                <w:rFonts w:ascii="宋体" w:hAnsi="宋体"/>
+                <w:sz w:val="21"/>
+                <w:szCs w:val="21"/>
+              </w:rPr>
+              <w:t>参数。</w:t>
+            </w:r>
+          </w:p>
+          <w:p>
+            <w:pPr>
+              <w:pStyle w:val="a8"/>
+              <w:numPr>
+                <w:ilvl w:val="0"/>
+                <w:numId w:val="4"/>
+              </w:numPr>
               <w:wordWrap w:val="0"/>
               <w:spacing w:line="328" w:lineRule="atLeast"/>
-              <w:ind w:firstLineChars="300" w:firstLine="630"/>
+              <w:ind w:firstLineChars="0"/>
               <w:rPr>
                 <w:rFonts w:ascii="宋体" w:hAnsi="宋体"/>
                 <w:sz w:val="21"/>
@@ -1271,22 +1339,54 @@
               </w:rPr>
               <w:t>:</w:t>
             </w:r>
-            <w:bookmarkStart w:id="0" w:name="_GoBack"/>
-            <w:bookmarkEnd w:id="0"/>
-          </w:p>
-          <w:p>
-            <w:pPr>
-              <w:wordWrap w:val="0"/>
-              <w:spacing w:line="328" w:lineRule="atLeast"/>
-              <w:rPr>
-                <w:rFonts w:ascii="仿宋_GB2312" w:eastAsia="仿宋_GB2312" w:hAnsi="宋体" w:cs="宋体"/>
-                <w:b/>
-                <w:bCs/>
-                <w:color w:val="000000"/>
-                <w:kern w:val="0"/>
-                <w:szCs w:val="21"/>
-              </w:rPr>
-            </w:pPr>
+            <w:r>
+              <w:rPr>
+                <w:rFonts w:ascii="宋体" w:hAnsi="宋体" w:hint="eastAsia"/>
+                <w:sz w:val="21"/>
+                <w:szCs w:val="21"/>
+              </w:rPr>
+              <w:t>查看</w:t>
+            </w:r>
+            <w:r>
+              <w:rPr>
+                <w:rFonts w:ascii="宋体" w:hAnsi="宋体"/>
+                <w:sz w:val="21"/>
+                <w:szCs w:val="21"/>
+              </w:rPr>
+              <w:t>账号详情，</w:t>
+            </w:r>
+            <w:r>
+              <w:rPr>
+                <w:rFonts w:ascii="宋体" w:hAnsi="宋体" w:hint="eastAsia"/>
+                <w:sz w:val="21"/>
+                <w:szCs w:val="21"/>
+              </w:rPr>
+              <w:t>管理</w:t>
+            </w:r>
+            <w:r>
+              <w:rPr>
+                <w:rFonts w:ascii="宋体" w:hAnsi="宋体"/>
+                <w:sz w:val="21"/>
+                <w:szCs w:val="21"/>
+              </w:rPr>
+              <w:t>通话记录</w:t>
+            </w:r>
+            <w:r>
+              <w:rPr>
+                <w:rFonts w:ascii="宋体" w:hAnsi="宋体" w:hint="eastAsia"/>
+                <w:sz w:val="21"/>
+                <w:szCs w:val="21"/>
+              </w:rPr>
+              <w:t>，</w:t>
+            </w:r>
+            <w:r>
+              <w:rPr>
+                <w:rFonts w:ascii="宋体" w:hAnsi="宋体"/>
+                <w:sz w:val="21"/>
+                <w:szCs w:val="21"/>
+              </w:rPr>
+              <w:t>修改密码。</w:t>
+            </w:r>
           </w:p>
           <w:p>
             <w:pPr>
@@ -1653,13 +1753,12 @@
                 <w:insideH w:val="single" w:sz="4" w:space="0" w:color="auto"/>
                 <w:insideV w:val="single" w:sz="4" w:space="0" w:color="auto"/>
               </w:tblBorders>
-              <w:tblLayout w:type="fixed"/>
               <w:tblLook w:val="0000" w:firstRow="0" w:lastRow="0" w:firstColumn="0" w:lastColumn="0" w:noHBand="0" w:noVBand="0"/>
             </w:tblPr>
             <w:tblGrid>
-              <w:gridCol w:w="709"/>
-              <w:gridCol w:w="3825"/>
-              <w:gridCol w:w="3367"/>
+              <w:gridCol w:w="698"/>
+              <w:gridCol w:w="3096"/>
+              <w:gridCol w:w="4416"/>
             </w:tblGrid>
             <w:tr>
               <w:trPr>
@@ -1667,7 +1766,7 @@
               </w:trPr>
               <w:tc>
                 <w:tcPr>
-                  <w:tcW w:w="709" w:type="dxa"/>
+                  <w:tcW w:w="0" w:type="auto"/>
                 </w:tcPr>
                 <w:p>
                   <w:pPr>
@@ -1696,7 +1795,7 @@
               </w:tc>
               <w:tc>
                 <w:tcPr>
-                  <w:tcW w:w="3825" w:type="dxa"/>
+                  <w:tcW w:w="0" w:type="auto"/>
                   <w:vAlign w:val="center"/>
                 </w:tcPr>
                 <w:p>
@@ -1726,7 +1825,7 @@
               </w:tc>
               <w:tc>
                 <w:tcPr>
-                  <w:tcW w:w="3367" w:type="dxa"/>
+                  <w:tcW w:w="0" w:type="auto"/>
                   <w:vAlign w:val="center"/>
                 </w:tcPr>
                 <w:p>
@@ -1761,7 +1860,7 @@
               </w:trPr>
               <w:tc>
                 <w:tcPr>
-                  <w:tcW w:w="709" w:type="dxa"/>
+                  <w:tcW w:w="0" w:type="auto"/>
                 </w:tcPr>
                 <w:p>
                   <w:pPr>
@@ -1770,19 +1869,13 @@
                     <w:spacing w:line="328" w:lineRule="atLeast"/>
                     <w:jc w:val="center"/>
                     <w:rPr>
-                      <w:rFonts w:ascii="仿宋_GB2312" w:eastAsia="仿宋_GB2312" w:hAnsi="宋体" w:cs="宋体"/>
-                      <w:b/>
-                      <w:color w:val="000000"/>
-                      <w:kern w:val="0"/>
+                      <w:rFonts w:ascii="宋体" w:hAnsi="宋体"/>
                       <w:szCs w:val="21"/>
                     </w:rPr>
                   </w:pPr>
                   <w:r>
                     <w:rPr>
-                      <w:rFonts w:ascii="仿宋_GB2312" w:eastAsia="仿宋_GB2312" w:hAnsi="宋体" w:cs="宋体" w:hint="eastAsia"/>
-                      <w:b/>
-                      <w:color w:val="000000"/>
-                      <w:kern w:val="0"/>
+                      <w:rFonts w:ascii="宋体" w:hAnsi="宋体" w:hint="eastAsia"/>
                       <w:szCs w:val="21"/>
                     </w:rPr>
                     <w:t>1</w:t>
@@ -1791,7 +1884,7 @@
               </w:tc>
               <w:tc>
                 <w:tcPr>
-                  <w:tcW w:w="3825" w:type="dxa"/>
+                  <w:tcW w:w="0" w:type="auto"/>
                 </w:tcPr>
                 <w:p>
                   <w:pPr>
@@ -1799,42 +1892,95 @@
                     <w:wordWrap w:val="0"/>
                     <w:spacing w:line="328" w:lineRule="atLeast"/>
                     <w:rPr>
-                      <w:rFonts w:ascii="仿宋_GB2312" w:eastAsia="仿宋_GB2312" w:hAnsi="宋体" w:cs="宋体"/>
-                      <w:b/>
-                      <w:color w:val="000000"/>
-                      <w:kern w:val="0"/>
+                      <w:rFonts w:ascii="宋体" w:hAnsi="宋体"/>
                       <w:szCs w:val="21"/>
                     </w:rPr>
                   </w:pPr>
+                  <w:r>
+                    <w:rPr>
+                      <w:rFonts w:ascii="宋体" w:hAnsi="宋体" w:hint="eastAsia"/>
+                      <w:szCs w:val="21"/>
+                    </w:rPr>
+                    <w:t>开题报告</w:t>
+                  </w:r>
                 </w:p>
               </w:tc>
               <w:tc>
                 <w:tcPr>
-                  <w:tcW w:w="3367" w:type="dxa"/>
+                  <w:tcW w:w="0" w:type="auto"/>
                 </w:tcPr>
                 <w:p>
                   <w:pPr>
                     <w:widowControl/>
                     <w:wordWrap w:val="0"/>
                     <w:spacing w:line="328" w:lineRule="atLeast"/>
-                    <w:ind w:firstLineChars="200" w:firstLine="482"/>
-                    <w:rPr>
-                      <w:rFonts w:ascii="仿宋_GB2312" w:eastAsia="仿宋_GB2312" w:hAnsi="宋体" w:cs="宋体"/>
-                      <w:b/>
-                      <w:color w:val="000000"/>
-                      <w:kern w:val="0"/>
+                    <w:rPr>
+                      <w:rFonts w:ascii="宋体" w:hAnsi="宋体"/>
                       <w:szCs w:val="21"/>
                     </w:rPr>
                   </w:pPr>
                   <w:r>
                     <w:rPr>
-                      <w:rFonts w:ascii="仿宋_GB2312" w:eastAsia="仿宋_GB2312" w:hAnsi="宋体" w:cs="宋体" w:hint="eastAsia"/>
-                      <w:b/>
-                      <w:color w:val="000000"/>
-                      <w:kern w:val="0"/>
-                      <w:szCs w:val="21"/>
-                    </w:rPr>
-                    <w:t>年 月 日 —   年 月 日</w:t>
+                      <w:rFonts w:ascii="宋体" w:hAnsi="宋体" w:hint="eastAsia"/>
+                      <w:szCs w:val="21"/>
+                    </w:rPr>
+                    <w:t>2017年</w:t>
+                  </w:r>
+                  <w:r>
+                    <w:rPr>
+                      <w:rFonts w:ascii="宋体" w:hAnsi="宋体"/>
+                      <w:szCs w:val="21"/>
+                    </w:rPr>
+                    <w:t>11</w:t>
+                  </w:r>
+                  <w:r>
+                    <w:rPr>
+                      <w:rFonts w:ascii="宋体" w:hAnsi="宋体" w:hint="eastAsia"/>
+                      <w:szCs w:val="21"/>
+                    </w:rPr>
+                    <w:t>月</w:t>
+                  </w:r>
+                  <w:r>
+                    <w:rPr>
+                      <w:rFonts w:ascii="宋体" w:hAnsi="宋体" w:hint="eastAsia"/>
+                      <w:szCs w:val="21"/>
+                    </w:rPr>
+                    <w:t>3</w:t>
+                  </w:r>
+                  <w:r>
+                    <w:rPr>
+                      <w:rFonts w:ascii="宋体" w:hAnsi="宋体" w:hint="eastAsia"/>
+                      <w:szCs w:val="21"/>
+                    </w:rPr>
+                    <w:t>1日—2017年</w:t>
+                  </w:r>
+                  <w:r>
+                    <w:rPr>
+                      <w:rFonts w:ascii="宋体" w:hAnsi="宋体"/>
+                      <w:szCs w:val="21"/>
+                    </w:rPr>
+                    <w:t>12</w:t>
+                  </w:r>
+                  <w:r>
+                    <w:rPr>
+                      <w:rFonts w:ascii="宋体" w:hAnsi="宋体" w:hint="eastAsia"/>
+                      <w:szCs w:val="21"/>
+                    </w:rPr>
+                    <w:t>月</w:t>
+                  </w:r>
+                  <w:r>
+                    <w:rPr>
+                      <w:rFonts w:ascii="宋体" w:hAnsi="宋体"/>
+                      <w:szCs w:val="21"/>
+                    </w:rPr>
+                    <w:t>6</w:t>
+                  </w:r>
+                  <w:r>
+                    <w:rPr>
+                      <w:rFonts w:ascii="宋体" w:hAnsi="宋体" w:hint="eastAsia"/>
+                      <w:szCs w:val="21"/>
+                    </w:rPr>
+                    <w:t>日</w:t>
                   </w:r>
                 </w:p>
               </w:tc>
@@ -1845,7 +1991,7 @@
               </w:trPr>
               <w:tc>
                 <w:tcPr>
-                  <w:tcW w:w="709" w:type="dxa"/>
+                  <w:tcW w:w="0" w:type="auto"/>
                 </w:tcPr>
                 <w:p>
                   <w:pPr>
@@ -1854,19 +2000,13 @@
                     <w:spacing w:line="328" w:lineRule="atLeast"/>
                     <w:jc w:val="center"/>
                     <w:rPr>
-                      <w:rFonts w:ascii="仿宋_GB2312" w:eastAsia="仿宋_GB2312" w:hAnsi="宋体" w:cs="宋体"/>
-                      <w:b/>
-                      <w:color w:val="000000"/>
-                      <w:kern w:val="0"/>
+                      <w:rFonts w:ascii="宋体" w:hAnsi="宋体"/>
                       <w:szCs w:val="21"/>
                     </w:rPr>
                   </w:pPr>
                   <w:r>
                     <w:rPr>
-                      <w:rFonts w:ascii="仿宋_GB2312" w:eastAsia="仿宋_GB2312" w:hAnsi="宋体" w:cs="宋体" w:hint="eastAsia"/>
-                      <w:b/>
-                      <w:color w:val="000000"/>
-                      <w:kern w:val="0"/>
+                      <w:rFonts w:ascii="宋体" w:hAnsi="宋体" w:hint="eastAsia"/>
                       <w:szCs w:val="21"/>
                     </w:rPr>
                     <w:t>2</w:t>
@@ -1875,7 +2015,7 @@
               </w:tc>
               <w:tc>
                 <w:tcPr>
-                  <w:tcW w:w="3825" w:type="dxa"/>
+                  <w:tcW w:w="0" w:type="auto"/>
                 </w:tcPr>
                 <w:p>
                   <w:pPr>
@@ -1883,18 +2023,22 @@
                     <w:wordWrap w:val="0"/>
                     <w:spacing w:line="328" w:lineRule="atLeast"/>
                     <w:rPr>
-                      <w:rFonts w:ascii="仿宋_GB2312" w:eastAsia="仿宋_GB2312" w:hAnsi="宋体" w:cs="宋体"/>
-                      <w:b/>
-                      <w:color w:val="000000"/>
-                      <w:kern w:val="0"/>
+                      <w:rFonts w:ascii="宋体" w:hAnsi="宋体"/>
                       <w:szCs w:val="21"/>
                     </w:rPr>
                   </w:pPr>
+                  <w:r>
+                    <w:rPr>
+                      <w:rFonts w:ascii="宋体" w:hAnsi="宋体" w:hint="eastAsia"/>
+                      <w:szCs w:val="21"/>
+                    </w:rPr>
+                    <w:t>需求分析并书写需求说明书</w:t>
+                  </w:r>
                 </w:p>
               </w:tc>
               <w:tc>
                 <w:tcPr>
-                  <w:tcW w:w="3367" w:type="dxa"/>
+                  <w:tcW w:w="0" w:type="auto"/>
                 </w:tcPr>
                 <w:p>
                   <w:pPr>
@@ -1902,13 +2046,73 @@
                     <w:wordWrap w:val="0"/>
                     <w:spacing w:line="328" w:lineRule="atLeast"/>
                     <w:rPr>
-                      <w:rFonts w:ascii="仿宋_GB2312" w:eastAsia="仿宋_GB2312" w:hAnsi="宋体" w:cs="宋体"/>
-                      <w:b/>
-                      <w:color w:val="000000"/>
-                      <w:kern w:val="0"/>
+                      <w:rFonts w:ascii="宋体" w:hAnsi="宋体"/>
                       <w:szCs w:val="21"/>
                     </w:rPr>
                   </w:pPr>
+                  <w:r>
+                    <w:rPr>
+                      <w:rFonts w:ascii="宋体" w:hAnsi="宋体" w:hint="eastAsia"/>
+                      <w:szCs w:val="21"/>
+                    </w:rPr>
+                    <w:t>2017年</w:t>
+                  </w:r>
+                  <w:r>
+                    <w:rPr>
+                      <w:rFonts w:ascii="宋体" w:hAnsi="宋体"/>
+                      <w:szCs w:val="21"/>
+                    </w:rPr>
+                    <w:t>12</w:t>
+                  </w:r>
+                  <w:r>
+                    <w:rPr>
+                      <w:rFonts w:ascii="宋体" w:hAnsi="宋体" w:hint="eastAsia"/>
+                      <w:szCs w:val="21"/>
+                    </w:rPr>
+                    <w:t>月</w:t>
+                  </w:r>
+                  <w:r>
+                    <w:rPr>
+                      <w:rFonts w:ascii="宋体" w:hAnsi="宋体"/>
+                      <w:szCs w:val="21"/>
+                    </w:rPr>
+                    <w:t>6</w:t>
+                  </w:r>
+                  <w:r>
+                    <w:rPr>
+                      <w:rFonts w:ascii="宋体" w:hAnsi="宋体" w:hint="eastAsia"/>
+                      <w:szCs w:val="21"/>
+                    </w:rPr>
+                    <w:t>日—2017年</w:t>
+                  </w:r>
+                  <w:r>
+                    <w:rPr>
+                      <w:rFonts w:ascii="宋体" w:hAnsi="宋体"/>
+                      <w:szCs w:val="21"/>
+                    </w:rPr>
+                    <w:t>12</w:t>
+                  </w:r>
+                  <w:r>
+                    <w:rPr>
+                      <w:rFonts w:ascii="宋体" w:hAnsi="宋体" w:hint="eastAsia"/>
+                      <w:szCs w:val="21"/>
+                    </w:rPr>
+                    <w:t>月</w:t>
+                  </w:r>
+                  <w:r>
+                    <w:rPr>
+                      <w:rFonts w:ascii="宋体" w:hAnsi="宋体" w:hint="eastAsia"/>
+                      <w:szCs w:val="21"/>
+                    </w:rPr>
+                    <w:t>20</w:t>
+                  </w:r>
+                  <w:r>
+                    <w:rPr>
+                      <w:rFonts w:ascii="宋体" w:hAnsi="宋体" w:hint="eastAsia"/>
+                      <w:szCs w:val="21"/>
+                    </w:rPr>
+                    <w:t>日</w:t>
+                  </w:r>
                 </w:p>
               </w:tc>
             </w:tr>
@@ -1918,7 +2122,7 @@
               </w:trPr>
               <w:tc>
                 <w:tcPr>
-                  <w:tcW w:w="709" w:type="dxa"/>
+                  <w:tcW w:w="0" w:type="auto"/>
                 </w:tcPr>
                 <w:p>
                   <w:pPr>
@@ -1927,19 +2131,13 @@
                     <w:spacing w:line="328" w:lineRule="atLeast"/>
                     <w:jc w:val="center"/>
                     <w:rPr>
-                      <w:rFonts w:ascii="仿宋_GB2312" w:eastAsia="仿宋_GB2312" w:hAnsi="宋体" w:cs="宋体"/>
-                      <w:b/>
-                      <w:color w:val="000000"/>
-                      <w:kern w:val="0"/>
+                      <w:rFonts w:ascii="宋体" w:hAnsi="宋体"/>
                       <w:szCs w:val="21"/>
                     </w:rPr>
                   </w:pPr>
                   <w:r>
                     <w:rPr>
-                      <w:rFonts w:ascii="仿宋_GB2312" w:eastAsia="仿宋_GB2312" w:hAnsi="宋体" w:cs="宋体" w:hint="eastAsia"/>
-                      <w:b/>
-                      <w:color w:val="000000"/>
-                      <w:kern w:val="0"/>
+                      <w:rFonts w:ascii="宋体" w:hAnsi="宋体" w:hint="eastAsia"/>
                       <w:szCs w:val="21"/>
                     </w:rPr>
                     <w:t>3</w:t>
@@ -1948,7 +2146,7 @@
               </w:tc>
               <w:tc>
                 <w:tcPr>
-                  <w:tcW w:w="3825" w:type="dxa"/>
+                  <w:tcW w:w="0" w:type="auto"/>
                 </w:tcPr>
                 <w:p>
                   <w:pPr>
@@ -1956,18 +2154,29 @@
                     <w:wordWrap w:val="0"/>
                     <w:spacing w:line="328" w:lineRule="atLeast"/>
                     <w:rPr>
-                      <w:rFonts w:ascii="仿宋_GB2312" w:eastAsia="仿宋_GB2312" w:hAnsi="宋体" w:cs="宋体"/>
-                      <w:b/>
-                      <w:color w:val="000000"/>
-                      <w:kern w:val="0"/>
+                      <w:rFonts w:ascii="宋体" w:hAnsi="宋体"/>
                       <w:szCs w:val="21"/>
                     </w:rPr>
                   </w:pPr>
+                  <w:r>
+                    <w:rPr>
+                      <w:rFonts w:ascii="宋体" w:hAnsi="宋体" w:hint="eastAsia"/>
+                      <w:szCs w:val="21"/>
+                    </w:rPr>
+                    <w:t>查找</w:t>
+                  </w:r>
+                  <w:r>
+                    <w:rPr>
+                      <w:rFonts w:ascii="宋体" w:hAnsi="宋体" w:hint="eastAsia"/>
+                      <w:szCs w:val="21"/>
+                    </w:rPr>
+                    <w:t>资料，熟悉开发平台</w:t>
+                  </w:r>
                 </w:p>
               </w:tc>
               <w:tc>
                 <w:tcPr>
-                  <w:tcW w:w="3367" w:type="dxa"/>
+                  <w:tcW w:w="0" w:type="auto"/>
                 </w:tcPr>
                 <w:p>
                   <w:pPr>
@@ -1975,13 +2184,73 @@
                     <w:wordWrap w:val="0"/>
                     <w:spacing w:line="328" w:lineRule="atLeast"/>
                     <w:rPr>
-                      <w:rFonts w:ascii="仿宋_GB2312" w:eastAsia="仿宋_GB2312" w:hAnsi="宋体" w:cs="宋体"/>
-                      <w:b/>
-                      <w:color w:val="000000"/>
-                      <w:kern w:val="0"/>
+                      <w:rFonts w:ascii="宋体" w:hAnsi="宋体"/>
                       <w:szCs w:val="21"/>
                     </w:rPr>
                   </w:pPr>
+                  <w:r>
+                    <w:rPr>
+                      <w:rFonts w:ascii="宋体" w:hAnsi="宋体" w:hint="eastAsia"/>
+                      <w:szCs w:val="21"/>
+                    </w:rPr>
+                    <w:t>2017年</w:t>
+                  </w:r>
+                  <w:r>
+                    <w:rPr>
+                      <w:rFonts w:ascii="宋体" w:hAnsi="宋体" w:hint="eastAsia"/>
+                      <w:szCs w:val="21"/>
+                    </w:rPr>
+                    <w:t>12</w:t>
+                  </w:r>
+                  <w:r>
+                    <w:rPr>
+                      <w:rFonts w:ascii="宋体" w:hAnsi="宋体" w:hint="eastAsia"/>
+                      <w:szCs w:val="21"/>
+                    </w:rPr>
+                    <w:t>月</w:t>
+                  </w:r>
+                  <w:r>
+                    <w:rPr>
+                      <w:rFonts w:ascii="宋体" w:hAnsi="宋体" w:hint="eastAsia"/>
+                      <w:szCs w:val="21"/>
+                    </w:rPr>
+                    <w:t>21</w:t>
+                  </w:r>
+                  <w:r>
+                    <w:rPr>
+                      <w:rFonts w:ascii="宋体" w:hAnsi="宋体" w:hint="eastAsia"/>
+                      <w:szCs w:val="21"/>
+                    </w:rPr>
+                    <w:t>日—2017年</w:t>
+                  </w:r>
+                  <w:r>
+                    <w:rPr>
+                      <w:rFonts w:ascii="宋体" w:hAnsi="宋体" w:hint="eastAsia"/>
+                      <w:szCs w:val="21"/>
+                    </w:rPr>
+                    <w:t>12</w:t>
+                  </w:r>
+                  <w:r>
+                    <w:rPr>
+                      <w:rFonts w:ascii="宋体" w:hAnsi="宋体" w:hint="eastAsia"/>
+                      <w:szCs w:val="21"/>
+                    </w:rPr>
+                    <w:t>月</w:t>
+                  </w:r>
+                  <w:r>
+                    <w:rPr>
+                      <w:rFonts w:ascii="宋体" w:hAnsi="宋体" w:hint="eastAsia"/>
+                      <w:szCs w:val="21"/>
+                    </w:rPr>
+                    <w:t>22</w:t>
+                  </w:r>
+                  <w:r>
+                    <w:rPr>
+                      <w:rFonts w:ascii="宋体" w:hAnsi="宋体" w:hint="eastAsia"/>
+                      <w:szCs w:val="21"/>
+                    </w:rPr>
+                    <w:t>日</w:t>
+                  </w:r>
                 </w:p>
               </w:tc>
             </w:tr>
@@ -1991,7 +2260,7 @@
               </w:trPr>
               <w:tc>
                 <w:tcPr>
-                  <w:tcW w:w="709" w:type="dxa"/>
+                  <w:tcW w:w="0" w:type="auto"/>
                 </w:tcPr>
                 <w:p>
                   <w:pPr>
@@ -2000,19 +2269,13 @@
                     <w:spacing w:line="328" w:lineRule="atLeast"/>
                     <w:jc w:val="center"/>
                     <w:rPr>
-                      <w:rFonts w:ascii="仿宋_GB2312" w:eastAsia="仿宋_GB2312" w:hAnsi="宋体" w:cs="宋体"/>
-                      <w:b/>
-                      <w:color w:val="000000"/>
-                      <w:kern w:val="0"/>
+                      <w:rFonts w:ascii="宋体" w:hAnsi="宋体"/>
                       <w:szCs w:val="21"/>
                     </w:rPr>
                   </w:pPr>
                   <w:r>
                     <w:rPr>
-                      <w:rFonts w:ascii="仿宋_GB2312" w:eastAsia="仿宋_GB2312" w:hAnsi="宋体" w:cs="宋体" w:hint="eastAsia"/>
-                      <w:b/>
-                      <w:color w:val="000000"/>
-                      <w:kern w:val="0"/>
+                      <w:rFonts w:ascii="宋体" w:hAnsi="宋体" w:hint="eastAsia"/>
                       <w:szCs w:val="21"/>
                     </w:rPr>
                     <w:t>4</w:t>
@@ -2021,7 +2284,7 @@
               </w:tc>
               <w:tc>
                 <w:tcPr>
-                  <w:tcW w:w="3825" w:type="dxa"/>
+                  <w:tcW w:w="0" w:type="auto"/>
                 </w:tcPr>
                 <w:p>
                   <w:pPr>
@@ -2029,18 +2292,22 @@
                     <w:wordWrap w:val="0"/>
                     <w:spacing w:line="328" w:lineRule="atLeast"/>
                     <w:rPr>
-                      <w:rFonts w:ascii="仿宋_GB2312" w:eastAsia="仿宋_GB2312" w:hAnsi="宋体" w:cs="宋体"/>
-                      <w:b/>
-                      <w:color w:val="000000"/>
-                      <w:kern w:val="0"/>
+                      <w:rFonts w:ascii="宋体" w:hAnsi="宋体"/>
                       <w:szCs w:val="21"/>
                     </w:rPr>
                   </w:pPr>
+                  <w:r>
+                    <w:rPr>
+                      <w:rFonts w:ascii="宋体" w:hAnsi="宋体" w:hint="eastAsia"/>
+                      <w:szCs w:val="21"/>
+                    </w:rPr>
+                    <w:t>书写模块设计说明书</w:t>
+                  </w:r>
                 </w:p>
               </w:tc>
               <w:tc>
                 <w:tcPr>
-                  <w:tcW w:w="3367" w:type="dxa"/>
+                  <w:tcW w:w="0" w:type="auto"/>
                 </w:tcPr>
                 <w:p>
                   <w:pPr>
@@ -2048,13 +2315,73 @@
                     <w:wordWrap w:val="0"/>
                     <w:spacing w:line="328" w:lineRule="atLeast"/>
                     <w:rPr>
-                      <w:rFonts w:ascii="仿宋_GB2312" w:eastAsia="仿宋_GB2312" w:hAnsi="宋体" w:cs="宋体"/>
-                      <w:b/>
-                      <w:color w:val="000000"/>
-                      <w:kern w:val="0"/>
+                      <w:rFonts w:ascii="宋体" w:hAnsi="宋体"/>
                       <w:szCs w:val="21"/>
                     </w:rPr>
                   </w:pPr>
+                  <w:r>
+                    <w:rPr>
+                      <w:rFonts w:ascii="宋体" w:hAnsi="宋体" w:hint="eastAsia"/>
+                      <w:szCs w:val="21"/>
+                    </w:rPr>
+                    <w:t>2017年</w:t>
+                  </w:r>
+                  <w:r>
+                    <w:rPr>
+                      <w:rFonts w:ascii="宋体" w:hAnsi="宋体" w:hint="eastAsia"/>
+                      <w:szCs w:val="21"/>
+                    </w:rPr>
+                    <w:t>12</w:t>
+                  </w:r>
+                  <w:r>
+                    <w:rPr>
+                      <w:rFonts w:ascii="宋体" w:hAnsi="宋体" w:hint="eastAsia"/>
+                      <w:szCs w:val="21"/>
+                    </w:rPr>
+                    <w:t>月</w:t>
+                  </w:r>
+                  <w:r>
+                    <w:rPr>
+                      <w:rFonts w:ascii="宋体" w:hAnsi="宋体" w:hint="eastAsia"/>
+                      <w:szCs w:val="21"/>
+                    </w:rPr>
+                    <w:t>23</w:t>
+                  </w:r>
+                  <w:r>
+                    <w:rPr>
+                      <w:rFonts w:ascii="宋体" w:hAnsi="宋体" w:hint="eastAsia"/>
+                      <w:szCs w:val="21"/>
+                    </w:rPr>
+                    <w:t>日—2017年</w:t>
+                  </w:r>
+                  <w:r>
+                    <w:rPr>
+                      <w:rFonts w:ascii="宋体" w:hAnsi="宋体" w:hint="eastAsia"/>
+                      <w:szCs w:val="21"/>
+                    </w:rPr>
+                    <w:t>12</w:t>
+                  </w:r>
+                  <w:r>
+                    <w:rPr>
+                      <w:rFonts w:ascii="宋体" w:hAnsi="宋体" w:hint="eastAsia"/>
+                      <w:szCs w:val="21"/>
+                    </w:rPr>
+                    <w:t>月</w:t>
+                  </w:r>
+                  <w:r>
+                    <w:rPr>
+                      <w:rFonts w:ascii="宋体" w:hAnsi="宋体" w:hint="eastAsia"/>
+                      <w:szCs w:val="21"/>
+                    </w:rPr>
+                    <w:t>26</w:t>
+                  </w:r>
+                  <w:r>
+                    <w:rPr>
+                      <w:rFonts w:ascii="宋体" w:hAnsi="宋体" w:hint="eastAsia"/>
+                      <w:szCs w:val="21"/>
+                    </w:rPr>
+                    <w:t>日</w:t>
+                  </w:r>
                 </w:p>
               </w:tc>
             </w:tr>
@@ -2064,7 +2391,7 @@
               </w:trPr>
               <w:tc>
                 <w:tcPr>
-                  <w:tcW w:w="709" w:type="dxa"/>
+                  <w:tcW w:w="0" w:type="auto"/>
                 </w:tcPr>
                 <w:p>
                   <w:pPr>
@@ -2073,19 +2400,13 @@
                     <w:spacing w:line="328" w:lineRule="atLeast"/>
                     <w:jc w:val="center"/>
                     <w:rPr>
-                      <w:rFonts w:ascii="仿宋_GB2312" w:eastAsia="仿宋_GB2312" w:hAnsi="宋体" w:cs="宋体"/>
-                      <w:b/>
-                      <w:color w:val="000000"/>
-                      <w:kern w:val="0"/>
+                      <w:rFonts w:ascii="宋体" w:hAnsi="宋体"/>
                       <w:szCs w:val="21"/>
                     </w:rPr>
                   </w:pPr>
                   <w:r>
                     <w:rPr>
-                      <w:rFonts w:ascii="仿宋_GB2312" w:eastAsia="仿宋_GB2312" w:hAnsi="宋体" w:cs="宋体" w:hint="eastAsia"/>
-                      <w:b/>
-                      <w:color w:val="000000"/>
-                      <w:kern w:val="0"/>
+                      <w:rFonts w:ascii="宋体" w:hAnsi="宋体" w:hint="eastAsia"/>
                       <w:szCs w:val="21"/>
                     </w:rPr>
                     <w:t>5</w:t>
@@ -2094,7 +2415,7 @@
               </w:tc>
               <w:tc>
                 <w:tcPr>
-                  <w:tcW w:w="3825" w:type="dxa"/>
+                  <w:tcW w:w="0" w:type="auto"/>
                 </w:tcPr>
                 <w:p>
                   <w:pPr>
@@ -2102,18 +2423,22 @@
                     <w:wordWrap w:val="0"/>
                     <w:spacing w:line="328" w:lineRule="atLeast"/>
                     <w:rPr>
-                      <w:rFonts w:ascii="仿宋_GB2312" w:eastAsia="仿宋_GB2312" w:hAnsi="宋体" w:cs="宋体"/>
-                      <w:b/>
-                      <w:color w:val="000000"/>
-                      <w:kern w:val="0"/>
+                      <w:rFonts w:ascii="宋体" w:hAnsi="宋体"/>
                       <w:szCs w:val="21"/>
                     </w:rPr>
                   </w:pPr>
+                  <w:r>
+                    <w:rPr>
+                      <w:rFonts w:ascii="宋体" w:hAnsi="宋体" w:hint="eastAsia"/>
+                      <w:szCs w:val="21"/>
+                    </w:rPr>
+                    <w:t>数据库设计</w:t>
+                  </w:r>
                 </w:p>
               </w:tc>
               <w:tc>
                 <w:tcPr>
-                  <w:tcW w:w="3367" w:type="dxa"/>
+                  <w:tcW w:w="0" w:type="auto"/>
                 </w:tcPr>
                 <w:p>
                   <w:pPr>
@@ -2121,13 +2446,770 @@
                     <w:wordWrap w:val="0"/>
                     <w:spacing w:line="328" w:lineRule="atLeast"/>
                     <w:rPr>
-                      <w:rFonts w:ascii="仿宋_GB2312" w:eastAsia="仿宋_GB2312" w:hAnsi="宋体" w:cs="宋体"/>
-                      <w:b/>
-                      <w:color w:val="000000"/>
-                      <w:kern w:val="0"/>
+                      <w:rFonts w:ascii="宋体" w:hAnsi="宋体"/>
                       <w:szCs w:val="21"/>
                     </w:rPr>
                   </w:pPr>
+                  <w:r>
+                    <w:rPr>
+                      <w:rFonts w:ascii="宋体" w:hAnsi="宋体" w:hint="eastAsia"/>
+                      <w:szCs w:val="21"/>
+                    </w:rPr>
+                    <w:t>2017年</w:t>
+                  </w:r>
+                  <w:r>
+                    <w:rPr>
+                      <w:rFonts w:ascii="宋体" w:hAnsi="宋体" w:hint="eastAsia"/>
+                      <w:szCs w:val="21"/>
+                    </w:rPr>
+                    <w:t>12</w:t>
+                  </w:r>
+                  <w:r>
+                    <w:rPr>
+                      <w:rFonts w:ascii="宋体" w:hAnsi="宋体" w:hint="eastAsia"/>
+                      <w:szCs w:val="21"/>
+                    </w:rPr>
+                    <w:t>月</w:t>
+                  </w:r>
+                  <w:r>
+                    <w:rPr>
+                      <w:rFonts w:ascii="宋体" w:hAnsi="宋体" w:hint="eastAsia"/>
+                      <w:szCs w:val="21"/>
+                    </w:rPr>
+                    <w:t>27</w:t>
+                  </w:r>
+                  <w:r>
+                    <w:rPr>
+                      <w:rFonts w:ascii="宋体" w:hAnsi="宋体" w:hint="eastAsia"/>
+                      <w:szCs w:val="21"/>
+                    </w:rPr>
+                    <w:t>日—2017年12月3</w:t>
+                  </w:r>
+                  <w:r>
+                    <w:rPr>
+                      <w:rFonts w:ascii="宋体" w:hAnsi="宋体"/>
+                      <w:szCs w:val="21"/>
+                    </w:rPr>
+                    <w:t>1</w:t>
+                  </w:r>
+                  <w:r>
+                    <w:rPr>
+                      <w:rFonts w:ascii="宋体" w:hAnsi="宋体" w:hint="eastAsia"/>
+                      <w:szCs w:val="21"/>
+                    </w:rPr>
+                    <w:t>日</w:t>
+                  </w:r>
+                </w:p>
+              </w:tc>
+            </w:tr>
+            <w:tr>
+              <w:trPr>
+                <w:jc w:val="center"/>
+              </w:trPr>
+              <w:tc>
+                <w:tcPr>
+                  <w:tcW w:w="0" w:type="auto"/>
+                </w:tcPr>
+                <w:p>
+                  <w:pPr>
+                    <w:widowControl/>
+                    <w:wordWrap w:val="0"/>
+                    <w:spacing w:line="328" w:lineRule="atLeast"/>
+                    <w:jc w:val="center"/>
+                    <w:rPr>
+                      <w:rFonts w:ascii="宋体" w:hAnsi="宋体" w:hint="eastAsia"/>
+                      <w:szCs w:val="21"/>
+                    </w:rPr>
+                  </w:pPr>
+                  <w:r>
+                    <w:rPr>
+                      <w:rFonts w:ascii="宋体" w:hAnsi="宋体" w:hint="eastAsia"/>
+                      <w:szCs w:val="21"/>
+                    </w:rPr>
+                    <w:t>6</w:t>
+                  </w:r>
+                </w:p>
+              </w:tc>
+              <w:tc>
+                <w:tcPr>
+                  <w:tcW w:w="0" w:type="auto"/>
+                </w:tcPr>
+                <w:p>
+                  <w:pPr>
+                    <w:widowControl/>
+                    <w:wordWrap w:val="0"/>
+                    <w:spacing w:line="328" w:lineRule="atLeast"/>
+                    <w:rPr>
+                      <w:rFonts w:ascii="宋体" w:hAnsi="宋体" w:hint="eastAsia"/>
+                      <w:szCs w:val="21"/>
+                    </w:rPr>
+                  </w:pPr>
+                  <w:r>
+                    <w:rPr>
+                      <w:rFonts w:ascii="宋体" w:hAnsi="宋体" w:hint="eastAsia"/>
+                      <w:szCs w:val="21"/>
+                    </w:rPr>
+                    <w:t>详细设计</w:t>
+                  </w:r>
+                </w:p>
+              </w:tc>
+              <w:tc>
+                <w:tcPr>
+                  <w:tcW w:w="0" w:type="auto"/>
+                </w:tcPr>
+                <w:p>
+                  <w:pPr>
+                    <w:widowControl/>
+                    <w:wordWrap w:val="0"/>
+                    <w:spacing w:line="328" w:lineRule="atLeast"/>
+                    <w:rPr>
+                      <w:rFonts w:ascii="宋体" w:hAnsi="宋体" w:hint="eastAsia"/>
+                      <w:szCs w:val="21"/>
+                    </w:rPr>
+                  </w:pPr>
+                  <w:r>
+                    <w:rPr>
+                      <w:rFonts w:ascii="宋体" w:hAnsi="宋体" w:hint="eastAsia"/>
+                      <w:szCs w:val="21"/>
+                    </w:rPr>
+                    <w:t>201</w:t>
+                  </w:r>
+                  <w:r>
+                    <w:rPr>
+                      <w:rFonts w:ascii="宋体" w:hAnsi="宋体"/>
+                      <w:szCs w:val="21"/>
+                    </w:rPr>
+                    <w:t>8</w:t>
+                  </w:r>
+                  <w:r>
+                    <w:rPr>
+                      <w:rFonts w:ascii="宋体" w:hAnsi="宋体" w:hint="eastAsia"/>
+                      <w:szCs w:val="21"/>
+                    </w:rPr>
+                    <w:t>年</w:t>
+                  </w:r>
+                  <w:r>
+                    <w:rPr>
+                      <w:rFonts w:ascii="宋体" w:hAnsi="宋体" w:hint="eastAsia"/>
+                      <w:szCs w:val="21"/>
+                    </w:rPr>
+                    <w:t>1</w:t>
+                  </w:r>
+                  <w:r>
+                    <w:rPr>
+                      <w:rFonts w:ascii="宋体" w:hAnsi="宋体" w:hint="eastAsia"/>
+                      <w:szCs w:val="21"/>
+                    </w:rPr>
+                    <w:t>月</w:t>
+                  </w:r>
+                  <w:r>
+                    <w:rPr>
+                      <w:rFonts w:ascii="宋体" w:hAnsi="宋体" w:hint="eastAsia"/>
+                      <w:szCs w:val="21"/>
+                    </w:rPr>
+                    <w:t>1</w:t>
+                  </w:r>
+                  <w:r>
+                    <w:rPr>
+                      <w:rFonts w:ascii="宋体" w:hAnsi="宋体" w:hint="eastAsia"/>
+                      <w:szCs w:val="21"/>
+                    </w:rPr>
+                    <w:t>日—</w:t>
+                  </w:r>
+                  <w:r>
+                    <w:rPr>
+                      <w:rFonts w:ascii="宋体" w:hAnsi="宋体" w:hint="eastAsia"/>
+                      <w:szCs w:val="21"/>
+                    </w:rPr>
+                    <w:t>2018</w:t>
+                  </w:r>
+                  <w:r>
+                    <w:rPr>
+                      <w:rFonts w:ascii="宋体" w:hAnsi="宋体" w:hint="eastAsia"/>
+                      <w:szCs w:val="21"/>
+                    </w:rPr>
+                    <w:t>年</w:t>
+                  </w:r>
+                  <w:r>
+                    <w:rPr>
+                      <w:rFonts w:ascii="宋体" w:hAnsi="宋体" w:hint="eastAsia"/>
+                      <w:szCs w:val="21"/>
+                    </w:rPr>
+                    <w:t>1</w:t>
+                  </w:r>
+                  <w:r>
+                    <w:rPr>
+                      <w:rFonts w:ascii="宋体" w:hAnsi="宋体" w:hint="eastAsia"/>
+                      <w:szCs w:val="21"/>
+                    </w:rPr>
+                    <w:t>月</w:t>
+                  </w:r>
+                  <w:r>
+                    <w:rPr>
+                      <w:rFonts w:ascii="宋体" w:hAnsi="宋体" w:hint="eastAsia"/>
+                      <w:szCs w:val="21"/>
+                    </w:rPr>
+                    <w:t>6</w:t>
+                  </w:r>
+                  <w:r>
+                    <w:rPr>
+                      <w:rFonts w:ascii="宋体" w:hAnsi="宋体" w:hint="eastAsia"/>
+                      <w:szCs w:val="21"/>
+                    </w:rPr>
+                    <w:t>日</w:t>
+                  </w:r>
+                </w:p>
+              </w:tc>
+            </w:tr>
+            <w:tr>
+              <w:trPr>
+                <w:jc w:val="center"/>
+              </w:trPr>
+              <w:tc>
+                <w:tcPr>
+                  <w:tcW w:w="0" w:type="auto"/>
+                </w:tcPr>
+                <w:p>
+                  <w:pPr>
+                    <w:widowControl/>
+                    <w:wordWrap w:val="0"/>
+                    <w:spacing w:line="328" w:lineRule="atLeast"/>
+                    <w:jc w:val="center"/>
+                    <w:rPr>
+                      <w:rFonts w:ascii="宋体" w:hAnsi="宋体" w:hint="eastAsia"/>
+                      <w:szCs w:val="21"/>
+                    </w:rPr>
+                  </w:pPr>
+                  <w:r>
+                    <w:rPr>
+                      <w:rFonts w:ascii="宋体" w:hAnsi="宋体" w:hint="eastAsia"/>
+                      <w:szCs w:val="21"/>
+                    </w:rPr>
+                    <w:t>7</w:t>
+                  </w:r>
+                </w:p>
+              </w:tc>
+              <w:tc>
+                <w:tcPr>
+                  <w:tcW w:w="0" w:type="auto"/>
+                </w:tcPr>
+                <w:p>
+                  <w:pPr>
+                    <w:widowControl/>
+                    <w:wordWrap w:val="0"/>
+                    <w:spacing w:line="328" w:lineRule="atLeast"/>
+                    <w:rPr>
+                      <w:rFonts w:ascii="宋体" w:hAnsi="宋体" w:hint="eastAsia"/>
+                      <w:szCs w:val="21"/>
+                    </w:rPr>
+                  </w:pPr>
+                  <w:r>
+                    <w:rPr>
+                      <w:rFonts w:ascii="宋体" w:hAnsi="宋体" w:hint="eastAsia"/>
+                      <w:szCs w:val="21"/>
+                    </w:rPr>
+                    <w:t>页面</w:t>
+                  </w:r>
+                  <w:r>
+                    <w:rPr>
+                      <w:rFonts w:ascii="宋体" w:hAnsi="宋体"/>
+                      <w:szCs w:val="21"/>
+                    </w:rPr>
+                    <w:t>布局</w:t>
+                  </w:r>
+                </w:p>
+              </w:tc>
+              <w:tc>
+                <w:tcPr>
+                  <w:tcW w:w="0" w:type="auto"/>
+                </w:tcPr>
+                <w:p>
+                  <w:pPr>
+                    <w:widowControl/>
+                    <w:wordWrap w:val="0"/>
+                    <w:spacing w:line="328" w:lineRule="atLeast"/>
+                    <w:rPr>
+                      <w:rFonts w:ascii="宋体" w:hAnsi="宋体" w:hint="eastAsia"/>
+                      <w:szCs w:val="21"/>
+                    </w:rPr>
+                  </w:pPr>
+                  <w:r>
+                    <w:rPr>
+                      <w:rFonts w:ascii="宋体" w:hAnsi="宋体" w:hint="eastAsia"/>
+                      <w:szCs w:val="21"/>
+                    </w:rPr>
+                    <w:t>201</w:t>
+                  </w:r>
+                  <w:r>
+                    <w:rPr>
+                      <w:rFonts w:ascii="宋体" w:hAnsi="宋体"/>
+                      <w:szCs w:val="21"/>
+                    </w:rPr>
+                    <w:t>8</w:t>
+                  </w:r>
+                  <w:r>
+                    <w:rPr>
+                      <w:rFonts w:ascii="宋体" w:hAnsi="宋体" w:hint="eastAsia"/>
+                      <w:szCs w:val="21"/>
+                    </w:rPr>
+                    <w:t>年1月</w:t>
+                  </w:r>
+                  <w:r>
+                    <w:rPr>
+                      <w:rFonts w:ascii="宋体" w:hAnsi="宋体"/>
+                      <w:szCs w:val="21"/>
+                    </w:rPr>
+                    <w:t>7</w:t>
+                  </w:r>
+                  <w:r>
+                    <w:rPr>
+                      <w:rFonts w:ascii="宋体" w:hAnsi="宋体" w:hint="eastAsia"/>
+                      <w:szCs w:val="21"/>
+                    </w:rPr>
+                    <w:t>日—2018年1月</w:t>
+                  </w:r>
+                  <w:r>
+                    <w:rPr>
+                      <w:rFonts w:ascii="宋体" w:hAnsi="宋体" w:hint="eastAsia"/>
+                      <w:szCs w:val="21"/>
+                    </w:rPr>
+                    <w:t>25</w:t>
+                  </w:r>
+                  <w:r>
+                    <w:rPr>
+                      <w:rFonts w:ascii="宋体" w:hAnsi="宋体" w:hint="eastAsia"/>
+                      <w:szCs w:val="21"/>
+                    </w:rPr>
+                    <w:t>日</w:t>
+                  </w:r>
+                </w:p>
+              </w:tc>
+            </w:tr>
+            <w:tr>
+              <w:trPr>
+                <w:jc w:val="center"/>
+              </w:trPr>
+              <w:tc>
+                <w:tcPr>
+                  <w:tcW w:w="0" w:type="auto"/>
+                </w:tcPr>
+                <w:p>
+                  <w:pPr>
+                    <w:widowControl/>
+                    <w:wordWrap w:val="0"/>
+                    <w:spacing w:line="328" w:lineRule="atLeast"/>
+                    <w:jc w:val="center"/>
+                    <w:rPr>
+                      <w:rFonts w:ascii="宋体" w:hAnsi="宋体" w:hint="eastAsia"/>
+                      <w:szCs w:val="21"/>
+                    </w:rPr>
+                  </w:pPr>
+                  <w:r>
+                    <w:rPr>
+                      <w:rFonts w:ascii="宋体" w:hAnsi="宋体" w:hint="eastAsia"/>
+                      <w:szCs w:val="21"/>
+                    </w:rPr>
+                    <w:t>8</w:t>
+                  </w:r>
+                </w:p>
+              </w:tc>
+              <w:tc>
+                <w:tcPr>
+                  <w:tcW w:w="0" w:type="auto"/>
+                </w:tcPr>
+                <w:p>
+                  <w:pPr>
+                    <w:widowControl/>
+                    <w:wordWrap w:val="0"/>
+                    <w:spacing w:line="328" w:lineRule="atLeast"/>
+                    <w:rPr>
+                      <w:rFonts w:ascii="宋体" w:hAnsi="宋体" w:hint="eastAsia"/>
+                      <w:szCs w:val="21"/>
+                    </w:rPr>
+                  </w:pPr>
+                  <w:r>
+                    <w:rPr>
+                      <w:rFonts w:ascii="宋体" w:hAnsi="宋体" w:hint="eastAsia"/>
+                      <w:szCs w:val="21"/>
+                    </w:rPr>
+                    <w:t>编码</w:t>
+                  </w:r>
+                </w:p>
+              </w:tc>
+              <w:tc>
+                <w:tcPr>
+                  <w:tcW w:w="0" w:type="auto"/>
+                </w:tcPr>
+                <w:p>
+                  <w:pPr>
+                    <w:widowControl/>
+                    <w:wordWrap w:val="0"/>
+                    <w:spacing w:line="328" w:lineRule="atLeast"/>
+                    <w:rPr>
+                      <w:rFonts w:ascii="宋体" w:hAnsi="宋体" w:hint="eastAsia"/>
+                      <w:szCs w:val="21"/>
+                    </w:rPr>
+                  </w:pPr>
+                  <w:r>
+                    <w:rPr>
+                      <w:rFonts w:ascii="宋体" w:hAnsi="宋体" w:hint="eastAsia"/>
+                      <w:szCs w:val="21"/>
+                    </w:rPr>
+                    <w:t>201</w:t>
+                  </w:r>
+                  <w:r>
+                    <w:rPr>
+                      <w:rFonts w:ascii="宋体" w:hAnsi="宋体"/>
+                      <w:szCs w:val="21"/>
+                    </w:rPr>
+                    <w:t>8</w:t>
+                  </w:r>
+                  <w:r>
+                    <w:rPr>
+                      <w:rFonts w:ascii="宋体" w:hAnsi="宋体" w:hint="eastAsia"/>
+                      <w:szCs w:val="21"/>
+                    </w:rPr>
+                    <w:t>年1月</w:t>
+                  </w:r>
+                  <w:r>
+                    <w:rPr>
+                      <w:rFonts w:ascii="宋体" w:hAnsi="宋体" w:hint="eastAsia"/>
+                      <w:szCs w:val="21"/>
+                    </w:rPr>
+                    <w:t>26</w:t>
+                  </w:r>
+                  <w:r>
+                    <w:rPr>
+                      <w:rFonts w:ascii="宋体" w:hAnsi="宋体" w:hint="eastAsia"/>
+                      <w:szCs w:val="21"/>
+                    </w:rPr>
+                    <w:t>日—2018年</w:t>
+                  </w:r>
+                  <w:r>
+                    <w:rPr>
+                      <w:rFonts w:ascii="宋体" w:hAnsi="宋体" w:hint="eastAsia"/>
+                      <w:szCs w:val="21"/>
+                    </w:rPr>
+                    <w:t>2</w:t>
+                  </w:r>
+                  <w:r>
+                    <w:rPr>
+                      <w:rFonts w:ascii="宋体" w:hAnsi="宋体" w:hint="eastAsia"/>
+                      <w:szCs w:val="21"/>
+                    </w:rPr>
+                    <w:t>月</w:t>
+                  </w:r>
+                  <w:r>
+                    <w:rPr>
+                      <w:rFonts w:ascii="宋体" w:hAnsi="宋体" w:hint="eastAsia"/>
+                      <w:szCs w:val="21"/>
+                    </w:rPr>
+                    <w:t>25</w:t>
+                  </w:r>
+                  <w:r>
+                    <w:rPr>
+                      <w:rFonts w:ascii="宋体" w:hAnsi="宋体" w:hint="eastAsia"/>
+                      <w:szCs w:val="21"/>
+                    </w:rPr>
+                    <w:t>日</w:t>
+                  </w:r>
+                </w:p>
+              </w:tc>
+            </w:tr>
+            <w:tr>
+              <w:trPr>
+                <w:jc w:val="center"/>
+              </w:trPr>
+              <w:tc>
+                <w:tcPr>
+                  <w:tcW w:w="0" w:type="auto"/>
+                </w:tcPr>
+                <w:p>
+                  <w:pPr>
+                    <w:widowControl/>
+                    <w:wordWrap w:val="0"/>
+                    <w:spacing w:line="328" w:lineRule="atLeast"/>
+                    <w:jc w:val="center"/>
+                    <w:rPr>
+                      <w:rFonts w:ascii="宋体" w:hAnsi="宋体" w:hint="eastAsia"/>
+                      <w:szCs w:val="21"/>
+                    </w:rPr>
+                  </w:pPr>
+                  <w:r>
+                    <w:rPr>
+                      <w:rFonts w:ascii="宋体" w:hAnsi="宋体" w:hint="eastAsia"/>
+                      <w:szCs w:val="21"/>
+                    </w:rPr>
+                    <w:t>9</w:t>
+                  </w:r>
+                </w:p>
+              </w:tc>
+              <w:tc>
+                <w:tcPr>
+                  <w:tcW w:w="0" w:type="auto"/>
+                </w:tcPr>
+                <w:p>
+                  <w:pPr>
+                    <w:widowControl/>
+                    <w:wordWrap w:val="0"/>
+                    <w:spacing w:line="328" w:lineRule="atLeast"/>
+                    <w:rPr>
+                      <w:rFonts w:ascii="宋体" w:hAnsi="宋体" w:hint="eastAsia"/>
+                      <w:szCs w:val="21"/>
+                    </w:rPr>
+                  </w:pPr>
+                  <w:r>
+                    <w:rPr>
+                      <w:rFonts w:ascii="宋体" w:hAnsi="宋体" w:hint="eastAsia"/>
+                      <w:szCs w:val="21"/>
+                    </w:rPr>
+                    <w:t>测试</w:t>
+                  </w:r>
+                </w:p>
+              </w:tc>
+              <w:tc>
+                <w:tcPr>
+                  <w:tcW w:w="0" w:type="auto"/>
+                </w:tcPr>
+                <w:p>
+                  <w:pPr>
+                    <w:widowControl/>
+                    <w:wordWrap w:val="0"/>
+                    <w:spacing w:line="328" w:lineRule="atLeast"/>
+                    <w:rPr>
+                      <w:rFonts w:ascii="宋体" w:hAnsi="宋体" w:hint="eastAsia"/>
+                      <w:szCs w:val="21"/>
+                    </w:rPr>
+                  </w:pPr>
+                  <w:r>
+                    <w:rPr>
+                      <w:rFonts w:ascii="宋体" w:hAnsi="宋体" w:hint="eastAsia"/>
+                      <w:szCs w:val="21"/>
+                    </w:rPr>
+                    <w:t>201</w:t>
+                  </w:r>
+                  <w:r>
+                    <w:rPr>
+                      <w:rFonts w:ascii="宋体" w:hAnsi="宋体"/>
+                      <w:szCs w:val="21"/>
+                    </w:rPr>
+                    <w:t>8</w:t>
+                  </w:r>
+                  <w:r>
+                    <w:rPr>
+                      <w:rFonts w:ascii="宋体" w:hAnsi="宋体" w:hint="eastAsia"/>
+                      <w:szCs w:val="21"/>
+                    </w:rPr>
+                    <w:t>年</w:t>
+                  </w:r>
+                  <w:r>
+                    <w:rPr>
+                      <w:rFonts w:ascii="宋体" w:hAnsi="宋体" w:hint="eastAsia"/>
+                      <w:szCs w:val="21"/>
+                    </w:rPr>
+                    <w:t>2</w:t>
+                  </w:r>
+                  <w:r>
+                    <w:rPr>
+                      <w:rFonts w:ascii="宋体" w:hAnsi="宋体" w:hint="eastAsia"/>
+                      <w:szCs w:val="21"/>
+                    </w:rPr>
+                    <w:t>月</w:t>
+                  </w:r>
+                  <w:r>
+                    <w:rPr>
+                      <w:rFonts w:ascii="宋体" w:hAnsi="宋体" w:hint="eastAsia"/>
+                      <w:szCs w:val="21"/>
+                    </w:rPr>
+                    <w:t>26</w:t>
+                  </w:r>
+                  <w:r>
+                    <w:rPr>
+                      <w:rFonts w:ascii="宋体" w:hAnsi="宋体" w:hint="eastAsia"/>
+                      <w:szCs w:val="21"/>
+                    </w:rPr>
+                    <w:t>日—2018年</w:t>
+                  </w:r>
+                  <w:r>
+                    <w:rPr>
+                      <w:rFonts w:ascii="宋体" w:hAnsi="宋体" w:hint="eastAsia"/>
+                      <w:szCs w:val="21"/>
+                    </w:rPr>
+                    <w:t>3</w:t>
+                  </w:r>
+                  <w:r>
+                    <w:rPr>
+                      <w:rFonts w:ascii="宋体" w:hAnsi="宋体" w:hint="eastAsia"/>
+                      <w:szCs w:val="21"/>
+                    </w:rPr>
+                    <w:t>月</w:t>
+                  </w:r>
+                  <w:r>
+                    <w:rPr>
+                      <w:rFonts w:ascii="宋体" w:hAnsi="宋体" w:hint="eastAsia"/>
+                      <w:szCs w:val="21"/>
+                    </w:rPr>
+                    <w:t>10</w:t>
+                  </w:r>
+                  <w:r>
+                    <w:rPr>
+                      <w:rFonts w:ascii="宋体" w:hAnsi="宋体" w:hint="eastAsia"/>
+                      <w:szCs w:val="21"/>
+                    </w:rPr>
+                    <w:t>日</w:t>
+                  </w:r>
+                </w:p>
+              </w:tc>
+            </w:tr>
+            <w:tr>
+              <w:trPr>
+                <w:jc w:val="center"/>
+              </w:trPr>
+              <w:tc>
+                <w:tcPr>
+                  <w:tcW w:w="0" w:type="auto"/>
+                </w:tcPr>
+                <w:p>
+                  <w:pPr>
+                    <w:widowControl/>
+                    <w:wordWrap w:val="0"/>
+                    <w:spacing w:line="328" w:lineRule="atLeast"/>
+                    <w:jc w:val="center"/>
+                    <w:rPr>
+                      <w:rFonts w:ascii="宋体" w:hAnsi="宋体" w:hint="eastAsia"/>
+                      <w:szCs w:val="21"/>
+                    </w:rPr>
+                  </w:pPr>
+                  <w:r>
+                    <w:rPr>
+                      <w:rFonts w:ascii="宋体" w:hAnsi="宋体" w:hint="eastAsia"/>
+                      <w:szCs w:val="21"/>
+                    </w:rPr>
+                    <w:t>10</w:t>
+                  </w:r>
+                </w:p>
+              </w:tc>
+              <w:tc>
+                <w:tcPr>
+                  <w:tcW w:w="0" w:type="auto"/>
+                </w:tcPr>
+                <w:p>
+                  <w:pPr>
+                    <w:widowControl/>
+                    <w:wordWrap w:val="0"/>
+                    <w:spacing w:line="328" w:lineRule="atLeast"/>
+                    <w:rPr>
+                      <w:rFonts w:ascii="宋体" w:hAnsi="宋体" w:hint="eastAsia"/>
+                      <w:szCs w:val="21"/>
+                    </w:rPr>
+                  </w:pPr>
+                  <w:r>
+                    <w:rPr>
+                      <w:rFonts w:ascii="宋体" w:hAnsi="宋体" w:hint="eastAsia"/>
+                      <w:szCs w:val="21"/>
+                    </w:rPr>
+                    <w:t>完善</w:t>
+                  </w:r>
+                  <w:r>
+                    <w:rPr>
+                      <w:rFonts w:ascii="宋体" w:hAnsi="宋体"/>
+                      <w:szCs w:val="21"/>
+                    </w:rPr>
+                    <w:t>系统，完成论文</w:t>
+                  </w:r>
+                </w:p>
+              </w:tc>
+              <w:tc>
+                <w:tcPr>
+                  <w:tcW w:w="0" w:type="auto"/>
+                </w:tcPr>
+                <w:p>
+                  <w:pPr>
+                    <w:widowControl/>
+                    <w:wordWrap w:val="0"/>
+                    <w:spacing w:line="328" w:lineRule="atLeast"/>
+                    <w:rPr>
+                      <w:rFonts w:ascii="宋体" w:hAnsi="宋体" w:hint="eastAsia"/>
+                      <w:szCs w:val="21"/>
+                    </w:rPr>
+                  </w:pPr>
+                  <w:r>
+                    <w:rPr>
+                      <w:rFonts w:ascii="宋体" w:hAnsi="宋体" w:hint="eastAsia"/>
+                      <w:szCs w:val="21"/>
+                    </w:rPr>
+                    <w:t>201</w:t>
+                  </w:r>
+                  <w:r>
+                    <w:rPr>
+                      <w:rFonts w:ascii="宋体" w:hAnsi="宋体"/>
+                      <w:szCs w:val="21"/>
+                    </w:rPr>
+                    <w:t>8</w:t>
+                  </w:r>
+                  <w:r>
+                    <w:rPr>
+                      <w:rFonts w:ascii="宋体" w:hAnsi="宋体" w:hint="eastAsia"/>
+                      <w:szCs w:val="21"/>
+                    </w:rPr>
+                    <w:t>年</w:t>
+                  </w:r>
+                  <w:r>
+                    <w:rPr>
+                      <w:rFonts w:ascii="宋体" w:hAnsi="宋体" w:hint="eastAsia"/>
+                      <w:szCs w:val="21"/>
+                    </w:rPr>
+                    <w:t>3</w:t>
+                  </w:r>
+                  <w:r>
+                    <w:rPr>
+                      <w:rFonts w:ascii="宋体" w:hAnsi="宋体" w:hint="eastAsia"/>
+                      <w:szCs w:val="21"/>
+                    </w:rPr>
+                    <w:t>月</w:t>
+                  </w:r>
+                  <w:r>
+                    <w:rPr>
+                      <w:rFonts w:ascii="宋体" w:hAnsi="宋体" w:hint="eastAsia"/>
+                      <w:szCs w:val="21"/>
+                    </w:rPr>
+                    <w:t>11</w:t>
+                  </w:r>
+                  <w:r>
+                    <w:rPr>
+                      <w:rFonts w:ascii="宋体" w:hAnsi="宋体" w:hint="eastAsia"/>
+                      <w:szCs w:val="21"/>
+                    </w:rPr>
+                    <w:t>日—2018年</w:t>
+                  </w:r>
+                  <w:r>
+                    <w:rPr>
+                      <w:rFonts w:ascii="宋体" w:hAnsi="宋体" w:hint="eastAsia"/>
+                      <w:szCs w:val="21"/>
+                    </w:rPr>
+                    <w:t>3</w:t>
+                  </w:r>
+                  <w:r>
+                    <w:rPr>
+                      <w:rFonts w:ascii="宋体" w:hAnsi="宋体" w:hint="eastAsia"/>
+                      <w:szCs w:val="21"/>
+                    </w:rPr>
+                    <w:t>月</w:t>
+                  </w:r>
+                  <w:r>
+                    <w:rPr>
+                      <w:rFonts w:ascii="宋体" w:hAnsi="宋体" w:hint="eastAsia"/>
+                      <w:szCs w:val="21"/>
+                    </w:rPr>
+                    <w:t>20</w:t>
+                  </w:r>
+                  <w:r>
+                    <w:rPr>
+                      <w:rFonts w:ascii="宋体" w:hAnsi="宋体" w:hint="eastAsia"/>
+                      <w:szCs w:val="21"/>
+                    </w:rPr>
+                    <w:t>日</w:t>
+                  </w:r>
                 </w:p>
               </w:tc>
             </w:tr>
@@ -2515,8 +3597,8 @@
   <w:abstractNum w:abstractNumId="1" w15:restartNumberingAfterBreak="0">
     <w:nsid w:val="18203984"/>
     <w:multiLevelType w:val="hybridMultilevel"/>
-    <w:tmpl w:val="F1A621A0"/>
-    <w:lvl w:ilvl="0" w:tplc="51EA04D2">
+    <w:tmpl w:val="D820DEDE"/>
+    <w:lvl w:ilvl="0" w:tplc="BAE2E3C0">
       <w:start w:val="1"/>
       <w:numFmt w:val="decimal"/>
       <w:lvlText w:val="（%1）"/>
@@ -2526,6 +3608,7 @@
       </w:pPr>
       <w:rPr>
         <w:rFonts w:hint="default"/>
+        <w:lang w:val="en-US"/>
       </w:rPr>
     </w:lvl>
     <w:lvl w:ilvl="1" w:tplc="04090019" w:tentative="1">

</xml_diff>